<commit_message>
updated analyses. Added mineralization data.
</commit_message>
<xml_diff>
--- a/output/results_summary.docx
+++ b/output/results_summary.docx
@@ -507,10 +507,10 @@
         </w:rPr>
         <w:lastRenderedPageBreak/>
         <w:drawing>
-          <wp:inline distT="0" distB="0" distL="0" distR="0" wp14:anchorId="719926DF" wp14:editId="09E3DE49">
+          <wp:inline distT="0" distB="0" distL="0" distR="0" wp14:anchorId="0DCE6516" wp14:editId="472F196B">
             <wp:extent cx="5943600" cy="4457700"/>
             <wp:effectExtent l="0" t="0" r="0" b="0"/>
-            <wp:docPr id="6" name="Picture 6"/>
+            <wp:docPr id="7" name="Picture 7"/>
             <wp:cNvGraphicFramePr>
               <a:graphicFrameLocks xmlns:a="http://schemas.openxmlformats.org/drawingml/2006/main" noChangeAspect="1"/>
             </wp:cNvGraphicFramePr>
@@ -518,7 +518,7 @@
               <a:graphicData uri="http://schemas.openxmlformats.org/drawingml/2006/picture">
                 <pic:pic xmlns:pic="http://schemas.openxmlformats.org/drawingml/2006/picture">
                   <pic:nvPicPr>
-                    <pic:cNvPr id="6" name="Picture 6"/>
+                    <pic:cNvPr id="7" name="Picture 7"/>
                     <pic:cNvPicPr/>
                   </pic:nvPicPr>
                   <pic:blipFill>
@@ -704,25 +704,7 @@
     <w:p/>
     <w:p>
       <w:r>
-        <w:t>Cross-site relationship of % litter N and % total soil N</w:t>
-      </w:r>
-      <w:r>
-        <w:t xml:space="preserve"> where</w:t>
-      </w:r>
-      <w:r>
-        <w:t xml:space="preserve"> significant (r-squared = 0.2). HOWEVER, this </w:t>
-      </w:r>
-      <w:r>
-        <w:t>was</w:t>
-      </w:r>
-      <w:r>
-        <w:t xml:space="preserve"> driven mostly by </w:t>
-      </w:r>
-      <w:r>
-        <w:t xml:space="preserve">one </w:t>
-      </w:r>
-      <w:r>
-        <w:t xml:space="preserve">site (GUAN) with a very high value of litter and total soil </w:t>
+        <w:t xml:space="preserve">Cross-site relationship of % litter N and % total soil N where significant (r-squared = 0.2). HOWEVER, this was driven mostly by one site (GUAN) with a very high value of litter and total soil </w:t>
       </w:r>
       <w:proofErr w:type="gramStart"/>
       <w:r>
@@ -730,13 +712,7 @@
       </w:r>
       <w:proofErr w:type="gramEnd"/>
       <w:r>
-        <w:t xml:space="preserve"> When we remove this very high point/site, there is no relationship (P = 0.92). </w:t>
-      </w:r>
-      <w:r>
-        <w:t>Moreover, t</w:t>
-      </w:r>
-      <w:r>
-        <w:t xml:space="preserve">here was no clear relationship between % litter and % inorganic soil N. </w:t>
+        <w:t xml:space="preserve"> When we remove this very high point/site, there is no relationship (P = 0.92). Moreover, there was no clear relationship between % litter and % inorganic soil N. </w:t>
       </w:r>
     </w:p>
     <w:p>

</xml_diff>